<commit_message>
Integrating postman api tests into TravisCI.
</commit_message>
<xml_diff>
--- a/usermanual.docx
+++ b/usermanual.docx
@@ -456,8 +456,6 @@
       <w:r>
         <w:t xml:space="preserve"> files.</w:t>
       </w:r>
-      <w:bookmarkStart w:id="0" w:name="_GoBack"/>
-      <w:bookmarkEnd w:id="0"/>
     </w:p>
     <w:p>
       <w:r>
@@ -501,6 +499,39 @@
           </wp:inline>
         </w:drawing>
       </w:r>
+    </w:p>
+    <w:p/>
+    <w:p>
+      <w:pPr>
+        <w:pStyle w:val="Heading2"/>
+      </w:pPr>
+      <w:r>
+        <w:t>Postman RESTful API Tests</w:t>
+      </w:r>
+    </w:p>
+    <w:p/>
+    <w:p>
+      <w:r>
+        <w:t>An exported set of tests for import into Postman is available under ‘</w:t>
+      </w:r>
+      <w:proofErr w:type="spellStart"/>
+      <w:r>
+        <w:t>src</w:t>
+      </w:r>
+      <w:proofErr w:type="spellEnd"/>
+      <w:r>
+        <w:t xml:space="preserve">/test’ but could further be integrated into </w:t>
+      </w:r>
+      <w:proofErr w:type="spellStart"/>
+      <w:r>
+        <w:t>TravisCI</w:t>
+      </w:r>
+      <w:proofErr w:type="spellEnd"/>
+      <w:r>
+        <w:t>.</w:t>
+      </w:r>
+      <w:bookmarkStart w:id="0" w:name="_GoBack"/>
+      <w:bookmarkEnd w:id="0"/>
     </w:p>
     <w:p>
       <w:pPr>

</xml_diff>